<commit_message>
Third exam assignment done! 📈
</commit_message>
<xml_diff>
--- a/answers/EA1/ea1.docx
+++ b/answers/EA1/ea1.docx
@@ -112,19 +112,15 @@
       <w:r>
         <w:t xml:space="preserve"> gibt es sowohl parallele als auch </w:t>
       </w:r>
-      <w:proofErr w:type="gramStart"/>
-      <w:r>
-        <w:t>sequentielle</w:t>
-      </w:r>
-      <w:proofErr w:type="gramEnd"/>
+      <w:r>
+        <w:t>sequenzielle</w:t>
+      </w:r>
       <w:r>
         <w:t xml:space="preserve"> Bereiche. Parallele Bereiche sind Codeabschnitte, in denen mehrere Threads gleichzeitig aktiv sind. Dies kann die Leistung erheblich steigern, da Aufgaben auf mehrere Threads verteilt werden können. </w:t>
       </w:r>
-      <w:proofErr w:type="gramStart"/>
-      <w:r>
-        <w:t>Sequentielle</w:t>
-      </w:r>
-      <w:proofErr w:type="gramEnd"/>
+      <w:r>
+        <w:t>Sequenzielle</w:t>
+      </w:r>
       <w:r>
         <w:t xml:space="preserve"> Teile hingegen werden nur vom Haupt-Thread ausgeführt. Obwohl hier keine Parallelität stattfindet, erleichtert dies oft die Synchronisation zwischen verschiedenen Programmteilen.</w:t>
       </w:r>
@@ -1065,6 +1061,7 @@
   <w:style w:type="character" w:default="1" w:styleId="Absatz-Standardschriftart">
     <w:name w:val="Default Paragraph Font"/>
     <w:uiPriority w:val="1"/>
+    <w:semiHidden/>
     <w:unhideWhenUsed/>
   </w:style>
   <w:style w:type="table" w:default="1" w:styleId="NormaleTabelle">

</xml_diff>